<commit_message>
:art: Gesture file now states what body part it is tracking and if the tracking script is imcompatible it raises an error
</commit_message>
<xml_diff>
--- a/instructions.docx
+++ b/instructions.docx
@@ -124,6 +124,11 @@
       </w:r>
     </w:p>
     <w:p/>
+    <w:p>
+      <w:r>
+        <w:t>If the wrong tracking type is being used, the script will not run. An error message will be pasted in the CLI</w:t>
+      </w:r>
+    </w:p>
     <w:sectPr>
       <w:pgSz w:w="11906" w:h="16838"/>
       <w:pgMar w:top="1440" w:right="1440" w:bottom="1440" w:left="1440" w:header="708" w:footer="708" w:gutter="0"/>

</xml_diff>

<commit_message>
:sparkles::memo: Time limit capabilities added, documentation updated with current json file structure
</commit_message>
<xml_diff>
--- a/instructions.docx
+++ b/instructions.docx
@@ -8,6 +8,9 @@
       </w:pPr>
       <w:r>
         <w:t>0.1</w:t>
+      </w:r>
+      <w:r>
+        <w:t xml:space="preserve"> (a, b)</w:t>
       </w:r>
     </w:p>
     <w:p>
@@ -120,13 +123,303 @@
         </w:numPr>
       </w:pPr>
       <w:r>
-        <w:t>Program will end when the last point is reached</w:t>
+        <w:t xml:space="preserve">Program will </w:t>
+      </w:r>
+      <w:r>
+        <w:t>stop tracking when the final point is reached</w:t>
+      </w:r>
+    </w:p>
+    <w:p>
+      <w:pPr>
+        <w:pStyle w:val="ListParagraph"/>
+        <w:numPr>
+          <w:ilvl w:val="0"/>
+          <w:numId w:val="2"/>
+        </w:numPr>
+      </w:pPr>
+      <w:r>
+        <w:t>Press R to restart the tracking</w:t>
       </w:r>
     </w:p>
     <w:p/>
     <w:p>
       <w:r>
         <w:t>If the wrong tracking type is being used, the script will not run. An error message will be pasted in the CLI</w:t>
+      </w:r>
+    </w:p>
+    <w:p>
+      <w:pPr>
+        <w:pStyle w:val="Heading1"/>
+      </w:pPr>
+      <w:r>
+        <w:t>0.2 (c, d)</w:t>
+      </w:r>
+    </w:p>
+    <w:p>
+      <w:r>
+        <w:t>Same as 0.1 instructions</w:t>
+      </w:r>
+    </w:p>
+    <w:p>
+      <w:pPr>
+        <w:pStyle w:val="Heading1"/>
+      </w:pPr>
+      <w:r>
+        <w:t>1 (e)</w:t>
+      </w:r>
+    </w:p>
+    <w:p>
+      <w:pPr>
+        <w:pStyle w:val="Heading2"/>
+      </w:pPr>
+      <w:r>
+        <w:t>Follow a path</w:t>
+      </w:r>
+    </w:p>
+    <w:p>
+      <w:pPr>
+        <w:pStyle w:val="ListParagraph"/>
+        <w:numPr>
+          <w:ilvl w:val="0"/>
+          <w:numId w:val="3"/>
+        </w:numPr>
+      </w:pPr>
+      <w:r>
+        <w:t xml:space="preserve">Stand </w:t>
+      </w:r>
+      <w:proofErr w:type="spellStart"/>
+      <w:r>
+        <w:t>infront</w:t>
+      </w:r>
+      <w:proofErr w:type="spellEnd"/>
+      <w:r>
+        <w:t xml:space="preserve"> of the camera</w:t>
+      </w:r>
+    </w:p>
+    <w:p>
+      <w:pPr>
+        <w:pStyle w:val="ListParagraph"/>
+        <w:numPr>
+          <w:ilvl w:val="0"/>
+          <w:numId w:val="3"/>
+        </w:numPr>
+      </w:pPr>
+      <w:r>
+        <w:t>Bend arm to start the punch</w:t>
+      </w:r>
+    </w:p>
+    <w:p>
+      <w:pPr>
+        <w:pStyle w:val="ListParagraph"/>
+        <w:numPr>
+          <w:ilvl w:val="0"/>
+          <w:numId w:val="3"/>
+        </w:numPr>
+      </w:pPr>
+      <w:r>
+        <w:t>Extend punch to punch</w:t>
+      </w:r>
+    </w:p>
+    <w:p>
+      <w:pPr>
+        <w:pStyle w:val="ListParagraph"/>
+        <w:numPr>
+          <w:ilvl w:val="0"/>
+          <w:numId w:val="3"/>
+        </w:numPr>
+      </w:pPr>
+      <w:r>
+        <w:t>Bring the arm back within 0.5 seconds</w:t>
+      </w:r>
+    </w:p>
+    <w:p>
+      <w:pPr>
+        <w:pStyle w:val="ListParagraph"/>
+        <w:numPr>
+          <w:ilvl w:val="0"/>
+          <w:numId w:val="3"/>
+        </w:numPr>
+      </w:pPr>
+      <w:r>
+        <w:t>Program will stop</w:t>
+      </w:r>
+    </w:p>
+    <w:p>
+      <w:proofErr w:type="spellStart"/>
+      <w:r>
+        <w:t>Json</w:t>
+      </w:r>
+      <w:proofErr w:type="spellEnd"/>
+      <w:r>
+        <w:t xml:space="preserve"> file structure</w:t>
+      </w:r>
+    </w:p>
+    <w:p>
+      <w:r>
+        <w:t>{</w:t>
+      </w:r>
+    </w:p>
+    <w:p>
+      <w:r>
+        <w:tab/>
+        <w:t>“</w:t>
+      </w:r>
+      <w:r>
+        <w:rPr>
+          <w:b/>
+          <w:bCs/>
+        </w:rPr>
+        <w:t>Type</w:t>
+      </w:r>
+      <w:r>
+        <w:t>”: the type of file this is (body tracking, hand tracking)</w:t>
+      </w:r>
+    </w:p>
+    <w:p>
+      <w:r>
+        <w:tab/>
+        <w:t>“</w:t>
+      </w:r>
+      <w:r>
+        <w:rPr>
+          <w:b/>
+          <w:bCs/>
+        </w:rPr>
+        <w:t>Points</w:t>
+      </w:r>
+      <w:r>
+        <w:t>”: list of points [</w:t>
+      </w:r>
+    </w:p>
+    <w:p>
+      <w:r>
+        <w:tab/>
+      </w:r>
+      <w:r>
+        <w:tab/>
+        <w:t>“</w:t>
+      </w:r>
+      <w:proofErr w:type="spellStart"/>
+      <w:r>
+        <w:rPr>
+          <w:b/>
+          <w:bCs/>
+        </w:rPr>
+        <w:t>toTrack</w:t>
+      </w:r>
+      <w:proofErr w:type="spellEnd"/>
+      <w:r>
+        <w:t xml:space="preserve">”: </w:t>
+      </w:r>
+      <w:r>
+        <w:t>list of</w:t>
+      </w:r>
+      <w:r>
+        <w:t xml:space="preserve"> indexes of the model being tracked</w:t>
+      </w:r>
+      <w:r>
+        <w:t xml:space="preserve"> (three points</w:t>
+      </w:r>
+      <w:r>
+        <w:t xml:space="preserve"> added</w:t>
+      </w:r>
+      <w:r>
+        <w:t>)</w:t>
+      </w:r>
+    </w:p>
+    <w:p>
+      <w:r>
+        <w:tab/>
+      </w:r>
+      <w:r>
+        <w:tab/>
+        <w:t>“</w:t>
+      </w:r>
+      <w:r>
+        <w:rPr>
+          <w:b/>
+          <w:bCs/>
+        </w:rPr>
+        <w:t>angle</w:t>
+      </w:r>
+      <w:r>
+        <w:t>”: the angle of the three points (angle of middle point)</w:t>
+      </w:r>
+    </w:p>
+    <w:p>
+      <w:r>
+        <w:tab/>
+      </w:r>
+      <w:r>
+        <w:tab/>
+        <w:t>“</w:t>
+      </w:r>
+      <w:r>
+        <w:rPr>
+          <w:b/>
+          <w:bCs/>
+        </w:rPr>
+        <w:t>leniency</w:t>
+      </w:r>
+      <w:r>
+        <w:t xml:space="preserve">”: the leniency of the angle when checking if </w:t>
+      </w:r>
+      <w:r>
+        <w:t>the angle is achieved</w:t>
+      </w:r>
+    </w:p>
+    <w:p>
+      <w:r>
+        <w:tab/>
+      </w:r>
+      <w:r>
+        <w:tab/>
+      </w:r>
+      <w:r>
+        <w:t>"</w:t>
+      </w:r>
+      <w:proofErr w:type="spellStart"/>
+      <w:r>
+        <w:rPr>
+          <w:b/>
+          <w:bCs/>
+        </w:rPr>
+        <w:t>timeLimit</w:t>
+      </w:r>
+      <w:proofErr w:type="spellEnd"/>
+      <w:r>
+        <w:t>"</w:t>
+      </w:r>
+      <w:r>
+        <w:t xml:space="preserve">: </w:t>
+      </w:r>
+      <w:r>
+        <w:t>time limit</w:t>
+      </w:r>
+      <w:r>
+        <w:t xml:space="preserve"> since the last point</w:t>
+      </w:r>
+      <w:r>
+        <w:t xml:space="preserve"> was achieved (-1 if no </w:t>
+      </w:r>
+      <w:r>
+        <w:t>time limit</w:t>
+      </w:r>
+      <w:r>
+        <w:t xml:space="preserve"> to be used)</w:t>
+      </w:r>
+    </w:p>
+    <w:p>
+      <w:pPr>
+        <w:ind w:firstLine="720"/>
+      </w:pPr>
+      <w:r>
+        <w:t>]</w:t>
+      </w:r>
+    </w:p>
+    <w:p>
+      <w:r>
+        <w:t>}</w:t>
       </w:r>
     </w:p>
     <w:sectPr>
@@ -319,11 +612,103 @@
       </w:pPr>
     </w:lvl>
   </w:abstractNum>
+  <w:abstractNum w:abstractNumId="2" w15:restartNumberingAfterBreak="0">
+    <w:nsid w:val="7C8846A9"/>
+    <w:multiLevelType w:val="hybridMultilevel"/>
+    <w:tmpl w:val="D3C84E2E"/>
+    <w:lvl w:ilvl="0" w:tplc="0809000F">
+      <w:start w:val="1"/>
+      <w:numFmt w:val="decimal"/>
+      <w:lvlText w:val="%1."/>
+      <w:lvlJc w:val="left"/>
+      <w:pPr>
+        <w:ind w:left="720" w:hanging="360"/>
+      </w:pPr>
+      <w:rPr>
+        <w:rFonts w:hint="default"/>
+      </w:rPr>
+    </w:lvl>
+    <w:lvl w:ilvl="1" w:tplc="08090019" w:tentative="1">
+      <w:start w:val="1"/>
+      <w:numFmt w:val="lowerLetter"/>
+      <w:lvlText w:val="%2."/>
+      <w:lvlJc w:val="left"/>
+      <w:pPr>
+        <w:ind w:left="1440" w:hanging="360"/>
+      </w:pPr>
+    </w:lvl>
+    <w:lvl w:ilvl="2" w:tplc="0809001B" w:tentative="1">
+      <w:start w:val="1"/>
+      <w:numFmt w:val="lowerRoman"/>
+      <w:lvlText w:val="%3."/>
+      <w:lvlJc w:val="right"/>
+      <w:pPr>
+        <w:ind w:left="2160" w:hanging="180"/>
+      </w:pPr>
+    </w:lvl>
+    <w:lvl w:ilvl="3" w:tplc="0809000F" w:tentative="1">
+      <w:start w:val="1"/>
+      <w:numFmt w:val="decimal"/>
+      <w:lvlText w:val="%4."/>
+      <w:lvlJc w:val="left"/>
+      <w:pPr>
+        <w:ind w:left="2880" w:hanging="360"/>
+      </w:pPr>
+    </w:lvl>
+    <w:lvl w:ilvl="4" w:tplc="08090019" w:tentative="1">
+      <w:start w:val="1"/>
+      <w:numFmt w:val="lowerLetter"/>
+      <w:lvlText w:val="%5."/>
+      <w:lvlJc w:val="left"/>
+      <w:pPr>
+        <w:ind w:left="3600" w:hanging="360"/>
+      </w:pPr>
+    </w:lvl>
+    <w:lvl w:ilvl="5" w:tplc="0809001B" w:tentative="1">
+      <w:start w:val="1"/>
+      <w:numFmt w:val="lowerRoman"/>
+      <w:lvlText w:val="%6."/>
+      <w:lvlJc w:val="right"/>
+      <w:pPr>
+        <w:ind w:left="4320" w:hanging="180"/>
+      </w:pPr>
+    </w:lvl>
+    <w:lvl w:ilvl="6" w:tplc="0809000F" w:tentative="1">
+      <w:start w:val="1"/>
+      <w:numFmt w:val="decimal"/>
+      <w:lvlText w:val="%7."/>
+      <w:lvlJc w:val="left"/>
+      <w:pPr>
+        <w:ind w:left="5040" w:hanging="360"/>
+      </w:pPr>
+    </w:lvl>
+    <w:lvl w:ilvl="7" w:tplc="08090019" w:tentative="1">
+      <w:start w:val="1"/>
+      <w:numFmt w:val="lowerLetter"/>
+      <w:lvlText w:val="%8."/>
+      <w:lvlJc w:val="left"/>
+      <w:pPr>
+        <w:ind w:left="5760" w:hanging="360"/>
+      </w:pPr>
+    </w:lvl>
+    <w:lvl w:ilvl="8" w:tplc="0809001B" w:tentative="1">
+      <w:start w:val="1"/>
+      <w:numFmt w:val="lowerRoman"/>
+      <w:lvlText w:val="%9."/>
+      <w:lvlJc w:val="right"/>
+      <w:pPr>
+        <w:ind w:left="6480" w:hanging="180"/>
+      </w:pPr>
+    </w:lvl>
+  </w:abstractNum>
   <w:num w:numId="1" w16cid:durableId="1784955787">
     <w:abstractNumId w:val="1"/>
   </w:num>
   <w:num w:numId="2" w16cid:durableId="1042557498">
     <w:abstractNumId w:val="0"/>
+  </w:num>
+  <w:num w:numId="3" w16cid:durableId="1836337863">
+    <w:abstractNumId w:val="2"/>
   </w:num>
 </w:numbering>
 </file>

</xml_diff>